<commit_message>
2.1.2 2/4/15 update 2
</commit_message>
<xml_diff>
--- a/2.1.2.A YourFavoriteWebPage do this one.docx
+++ b/2.1.2.A YourFavoriteWebPage do this one.docx
@@ -1620,10 +1620,51 @@
         <w:ind w:left="720"/>
         <w:rPr>
           <w:rFonts w:ascii="Georgia" w:hAnsi="Georgia" w:cs="Arial"/>
-        </w:rPr>
-      </w:pPr>
-      <w:bookmarkStart w:id="0" w:name="_GoBack"/>
-      <w:bookmarkEnd w:id="0"/>
+          <w:color w:val="FF0000"/>
+        </w:rPr>
+      </w:pPr>
+      <w:r>
+        <w:rPr>
+          <w:rFonts w:ascii="Georgia" w:hAnsi="Georgia" w:cs="Arial"/>
+          <w:color w:val="FF0000"/>
+        </w:rPr>
+        <w:t xml:space="preserve">It would be difficult to use </w:t>
+      </w:r>
+      <w:r>
+        <w:rPr>
+          <w:rFonts w:ascii="Georgia" w:hAnsi="Georgia" w:cs="Arial"/>
+          <w:color w:val="FF0000"/>
+        </w:rPr>
+        <w:t>if not unusable for anyone who’s</w:t>
+      </w:r>
+      <w:r>
+        <w:rPr>
+          <w:rFonts w:ascii="Georgia" w:hAnsi="Georgia" w:cs="Arial"/>
+          <w:color w:val="FF0000"/>
+        </w:rPr>
+        <w:t xml:space="preserve"> blind as there is no assist for it, but </w:t>
+      </w:r>
+      <w:r>
+        <w:rPr>
+          <w:rFonts w:ascii="Georgia" w:hAnsi="Georgia" w:cs="Arial"/>
+          <w:color w:val="FF0000"/>
+        </w:rPr>
+        <w:t xml:space="preserve">being </w:t>
+      </w:r>
+      <w:r>
+        <w:rPr>
+          <w:rFonts w:ascii="Georgia" w:hAnsi="Georgia" w:cs="Arial"/>
+          <w:color w:val="FF0000"/>
+        </w:rPr>
+        <w:t>deaf wouldn’t have much effect to your expereance exept with some video’s</w:t>
+      </w:r>
+      <w:r>
+        <w:rPr>
+          <w:rFonts w:ascii="Georgia" w:hAnsi="Georgia" w:cs="Arial"/>
+          <w:color w:val="FF0000"/>
+        </w:rPr>
+        <w:t>. there also is no color blind assist and so may appear weird.</w:t>
+      </w:r>
     </w:p>
     <w:p>
       <w:pPr>
@@ -1808,6 +1849,8 @@
           <w:rFonts w:ascii="Georgia" w:hAnsi="Georgia" w:cs="Arial"/>
         </w:rPr>
       </w:pPr>
+      <w:bookmarkStart w:id="0" w:name="_GoBack"/>
+      <w:bookmarkEnd w:id="0"/>
     </w:p>
     <w:p>
       <w:pPr>
@@ -2066,7 +2109,6 @@
         <w:rPr>
           <w:rFonts w:ascii="Georgia" w:hAnsi="Georgia" w:cs="Arial"/>
         </w:rPr>
-        <w:lastRenderedPageBreak/>
         <w:t xml:space="preserve">The diagram below includes a client (host #1) that is being sent a page  from the server (host #12). If host #2 goes down, the packets will not be successfully transported. Similarly, if BOTH host #11 AND the link from #10 to #12 go down, packets will not be transported.  </w:t>
       </w:r>
     </w:p>
@@ -9904,7 +9946,7 @@
         <w:rFonts w:ascii="Georgia" w:hAnsi="Georgia"/>
         <w:noProof/>
       </w:rPr>
-      <w:t>14</w:t>
+      <w:t>4</w:t>
     </w:r>
     <w:r>
       <w:rPr>
@@ -15849,7 +15891,7 @@
 </file>
 
 <file path=customXml/itemProps1.xml><?xml version="1.0" encoding="utf-8"?>
-<ds:datastoreItem xmlns:ds="http://schemas.openxmlformats.org/officeDocument/2006/customXml" ds:itemID="{553175AA-4546-4A7E-B75E-C436615DB272}">
+<ds:datastoreItem xmlns:ds="http://schemas.openxmlformats.org/officeDocument/2006/customXml" ds:itemID="{F3032094-4A83-440C-BD76-CB2AAD41665D}">
   <ds:schemaRefs>
     <ds:schemaRef ds:uri="http://schemas.openxmlformats.org/officeDocument/2006/bibliography"/>
   </ds:schemaRefs>

</xml_diff>

<commit_message>
2.1.2 2/4/15 update 3
</commit_message>
<xml_diff>
--- a/2.1.2.A YourFavoriteWebPage do this one.docx
+++ b/2.1.2.A YourFavoriteWebPage do this one.docx
@@ -493,7 +493,23 @@
           <w:rFonts w:ascii="Georgia" w:hAnsi="Georgia" w:cs="Arial"/>
           <w:b/>
         </w:rPr>
-        <w:t xml:space="preserve">Part I: Your Favorite Website  </w:t>
+        <w:t xml:space="preserve">Part I: </w:t>
+      </w:r>
+      <w:proofErr w:type="gramStart"/>
+      <w:r>
+        <w:rPr>
+          <w:rFonts w:ascii="Georgia" w:hAnsi="Georgia" w:cs="Arial"/>
+          <w:b/>
+        </w:rPr>
+        <w:t>Your</w:t>
+      </w:r>
+      <w:proofErr w:type="gramEnd"/>
+      <w:r>
+        <w:rPr>
+          <w:rFonts w:ascii="Georgia" w:hAnsi="Georgia" w:cs="Arial"/>
+          <w:b/>
+        </w:rPr>
+        <w:t xml:space="preserve"> Favorite Website  </w:t>
       </w:r>
     </w:p>
     <w:p>
@@ -556,12 +572,21 @@
         </w:rPr>
         <w:t xml:space="preserve">get used by </w:t>
       </w:r>
+      <w:proofErr w:type="spellStart"/>
       <w:r>
         <w:rPr>
           <w:rFonts w:ascii="Georgia" w:hAnsi="Georgia" w:cs="Arial"/>
           <w:b/>
         </w:rPr>
-        <w:t>broswer t</w:t>
+        <w:t>broswer</w:t>
+      </w:r>
+      <w:proofErr w:type="spellEnd"/>
+      <w:r>
+        <w:rPr>
+          <w:rFonts w:ascii="Georgia" w:hAnsi="Georgia" w:cs="Arial"/>
+          <w:b/>
+        </w:rPr>
+        <w:t xml:space="preserve"> t</w:t>
       </w:r>
       <w:r>
         <w:rPr>
@@ -937,7 +962,35 @@
         <w:rPr>
           <w:rFonts w:ascii="Georgia" w:hAnsi="Georgia" w:cs="Arial"/>
         </w:rPr>
-        <w:t xml:space="preserve">If a user has visitied that website from the computer you are now using, you might be seeing a cached page. A cached page is a page previously loaded from the web server and saved on the local client so that it can be viewed again quickly wiuthout getting a fresh copy from the server. You can ensure that the browser loads a </w:t>
+        <w:t xml:space="preserve">If a user has </w:t>
+      </w:r>
+      <w:proofErr w:type="spellStart"/>
+      <w:r>
+        <w:rPr>
+          <w:rFonts w:ascii="Georgia" w:hAnsi="Georgia" w:cs="Arial"/>
+        </w:rPr>
+        <w:t>visitied</w:t>
+      </w:r>
+      <w:proofErr w:type="spellEnd"/>
+      <w:r>
+        <w:rPr>
+          <w:rFonts w:ascii="Georgia" w:hAnsi="Georgia" w:cs="Arial"/>
+        </w:rPr>
+        <w:t xml:space="preserve"> that website from the computer you are now using, you might be seeing a cached page. A cached page is a page previously loaded from the web server and saved on the local client so that it can be viewed again quickly </w:t>
+      </w:r>
+      <w:proofErr w:type="spellStart"/>
+      <w:r>
+        <w:rPr>
+          <w:rFonts w:ascii="Georgia" w:hAnsi="Georgia" w:cs="Arial"/>
+        </w:rPr>
+        <w:t>wiuthout</w:t>
+      </w:r>
+      <w:proofErr w:type="spellEnd"/>
+      <w:r>
+        <w:rPr>
+          <w:rFonts w:ascii="Georgia" w:hAnsi="Georgia" w:cs="Arial"/>
+        </w:rPr>
+        <w:t xml:space="preserve"> getting a fresh copy from the server. You can ensure that the browser loads a </w:t>
       </w:r>
       <w:r>
         <w:rPr>
@@ -1127,12 +1180,21 @@
         </w:rPr>
         <w:t xml:space="preserve"> </w:t>
       </w:r>
+      <w:proofErr w:type="gramStart"/>
       <w:r>
         <w:rPr>
           <w:rFonts w:ascii="Georgia" w:hAnsi="Georgia" w:cs="Arial"/>
           <w:color w:val="FF0000"/>
         </w:rPr>
-        <w:t>nothing changed.</w:t>
+        <w:t>nothing</w:t>
+      </w:r>
+      <w:proofErr w:type="gramEnd"/>
+      <w:r>
+        <w:rPr>
+          <w:rFonts w:ascii="Georgia" w:hAnsi="Georgia" w:cs="Arial"/>
+          <w:color w:val="FF0000"/>
+        </w:rPr>
+        <w:t xml:space="preserve"> changed.</w:t>
       </w:r>
     </w:p>
     <w:p>
@@ -1268,7 +1330,25 @@
           <w:rFonts w:ascii="Georgia" w:hAnsi="Georgia" w:cs="Arial"/>
           <w:color w:val="FF0000"/>
         </w:rPr>
-        <w:t>Very simple because everything you need is either bold at the top and if its something that just happened it on the story slide.</w:t>
+        <w:t xml:space="preserve">Very simple because everything you need is either bold at the top and if </w:t>
+      </w:r>
+      <w:proofErr w:type="spellStart"/>
+      <w:proofErr w:type="gramStart"/>
+      <w:r>
+        <w:rPr>
+          <w:rFonts w:ascii="Georgia" w:hAnsi="Georgia" w:cs="Arial"/>
+          <w:color w:val="FF0000"/>
+        </w:rPr>
+        <w:t>its</w:t>
+      </w:r>
+      <w:proofErr w:type="spellEnd"/>
+      <w:proofErr w:type="gramEnd"/>
+      <w:r>
+        <w:rPr>
+          <w:rFonts w:ascii="Georgia" w:hAnsi="Georgia" w:cs="Arial"/>
+          <w:color w:val="FF0000"/>
+        </w:rPr>
+        <w:t xml:space="preserve"> something that just happened it on the story slide.</w:t>
       </w:r>
     </w:p>
     <w:p>
@@ -1310,7 +1390,39 @@
           <w:rFonts w:ascii="Georgia" w:hAnsi="Georgia" w:cs="Arial"/>
           <w:color w:val="FF0000"/>
         </w:rPr>
-        <w:t>All of there stories are on cathe categories tab has search bar, and the color helps with what you need to look for.</w:t>
+        <w:t xml:space="preserve">All of </w:t>
+      </w:r>
+      <w:proofErr w:type="spellStart"/>
+      <w:r>
+        <w:rPr>
+          <w:rFonts w:ascii="Georgia" w:hAnsi="Georgia" w:cs="Arial"/>
+          <w:color w:val="FF0000"/>
+        </w:rPr>
+        <w:t>there</w:t>
+      </w:r>
+      <w:proofErr w:type="spellEnd"/>
+      <w:r>
+        <w:rPr>
+          <w:rFonts w:ascii="Georgia" w:hAnsi="Georgia" w:cs="Arial"/>
+          <w:color w:val="FF0000"/>
+        </w:rPr>
+        <w:t xml:space="preserve"> stories are on </w:t>
+      </w:r>
+      <w:proofErr w:type="spellStart"/>
+      <w:r>
+        <w:rPr>
+          <w:rFonts w:ascii="Georgia" w:hAnsi="Georgia" w:cs="Arial"/>
+          <w:color w:val="FF0000"/>
+        </w:rPr>
+        <w:t>cathe</w:t>
+      </w:r>
+      <w:proofErr w:type="spellEnd"/>
+      <w:r>
+        <w:rPr>
+          <w:rFonts w:ascii="Georgia" w:hAnsi="Georgia" w:cs="Arial"/>
+          <w:color w:val="FF0000"/>
+        </w:rPr>
+        <w:t xml:space="preserve"> categories tab has search bar, and the color helps with what you need to look for.</w:t>
       </w:r>
     </w:p>
     <w:p>
@@ -1494,7 +1606,23 @@
           <w:rFonts w:ascii="Georgia" w:hAnsi="Georgia" w:cs="Arial"/>
           <w:color w:val="FF0000"/>
         </w:rPr>
-        <w:t>Anyone who watches or like sports, its effective because it shows the latest news in sports…</w:t>
+        <w:t xml:space="preserve">Anyone who watches or like sports, </w:t>
+      </w:r>
+      <w:proofErr w:type="gramStart"/>
+      <w:r>
+        <w:rPr>
+          <w:rFonts w:ascii="Georgia" w:hAnsi="Georgia" w:cs="Arial"/>
+          <w:color w:val="FF0000"/>
+        </w:rPr>
+        <w:t>its</w:t>
+      </w:r>
+      <w:proofErr w:type="gramEnd"/>
+      <w:r>
+        <w:rPr>
+          <w:rFonts w:ascii="Georgia" w:hAnsi="Georgia" w:cs="Arial"/>
+          <w:color w:val="FF0000"/>
+        </w:rPr>
+        <w:t xml:space="preserve"> effective because it shows the latest news in sports…</w:t>
       </w:r>
     </w:p>
     <w:p>
@@ -1531,7 +1659,21 @@
         <w:rPr>
           <w:rFonts w:ascii="Georgia" w:hAnsi="Georgia" w:cs="Arial"/>
         </w:rPr>
-        <w:t xml:space="preserve">How reliable, believeable, </w:t>
+        <w:t xml:space="preserve">How reliable, </w:t>
+      </w:r>
+      <w:proofErr w:type="spellStart"/>
+      <w:r>
+        <w:rPr>
+          <w:rFonts w:ascii="Georgia" w:hAnsi="Georgia" w:cs="Arial"/>
+        </w:rPr>
+        <w:t>believeable</w:t>
+      </w:r>
+      <w:proofErr w:type="spellEnd"/>
+      <w:r>
+        <w:rPr>
+          <w:rFonts w:ascii="Georgia" w:hAnsi="Georgia" w:cs="Arial"/>
+        </w:rPr>
+        <w:t xml:space="preserve">, </w:t>
       </w:r>
       <w:r>
         <w:rPr>
@@ -1656,14 +1798,71 @@
           <w:rFonts w:ascii="Georgia" w:hAnsi="Georgia" w:cs="Arial"/>
           <w:color w:val="FF0000"/>
         </w:rPr>
-        <w:t>deaf wouldn’t have much effect to your expereance exept with some video’s</w:t>
-      </w:r>
+        <w:t xml:space="preserve">deaf wouldn’t have much effect to your </w:t>
+      </w:r>
+      <w:proofErr w:type="spellStart"/>
       <w:r>
         <w:rPr>
           <w:rFonts w:ascii="Georgia" w:hAnsi="Georgia" w:cs="Arial"/>
           <w:color w:val="FF0000"/>
         </w:rPr>
-        <w:t>. there also is no color blind assist and so may appear weird.</w:t>
+        <w:t>expereance</w:t>
+      </w:r>
+      <w:proofErr w:type="spellEnd"/>
+      <w:r>
+        <w:rPr>
+          <w:rFonts w:ascii="Georgia" w:hAnsi="Georgia" w:cs="Arial"/>
+          <w:color w:val="FF0000"/>
+        </w:rPr>
+        <w:t xml:space="preserve"> </w:t>
+      </w:r>
+      <w:proofErr w:type="spellStart"/>
+      <w:r>
+        <w:rPr>
+          <w:rFonts w:ascii="Georgia" w:hAnsi="Georgia" w:cs="Arial"/>
+          <w:color w:val="FF0000"/>
+        </w:rPr>
+        <w:t>exept</w:t>
+      </w:r>
+      <w:proofErr w:type="spellEnd"/>
+      <w:r>
+        <w:rPr>
+          <w:rFonts w:ascii="Georgia" w:hAnsi="Georgia" w:cs="Arial"/>
+          <w:color w:val="FF0000"/>
+        </w:rPr>
+        <w:t xml:space="preserve"> with some </w:t>
+      </w:r>
+      <w:proofErr w:type="gramStart"/>
+      <w:r>
+        <w:rPr>
+          <w:rFonts w:ascii="Georgia" w:hAnsi="Georgia" w:cs="Arial"/>
+          <w:color w:val="FF0000"/>
+        </w:rPr>
+        <w:t>video’s</w:t>
+      </w:r>
+      <w:proofErr w:type="gramEnd"/>
+      <w:r>
+        <w:rPr>
+          <w:rFonts w:ascii="Georgia" w:hAnsi="Georgia" w:cs="Arial"/>
+          <w:color w:val="FF0000"/>
+        </w:rPr>
+        <w:t xml:space="preserve">. </w:t>
+      </w:r>
+      <w:proofErr w:type="gramStart"/>
+      <w:r>
+        <w:rPr>
+          <w:rFonts w:ascii="Georgia" w:hAnsi="Georgia" w:cs="Arial"/>
+          <w:color w:val="FF0000"/>
+        </w:rPr>
+        <w:t>there</w:t>
+      </w:r>
+      <w:proofErr w:type="gramEnd"/>
+      <w:r>
+        <w:rPr>
+          <w:rFonts w:ascii="Georgia" w:hAnsi="Georgia" w:cs="Arial"/>
+          <w:color w:val="FF0000"/>
+        </w:rPr>
+        <w:t xml:space="preserve"> also is no color blind assist and so may appear weird.</w:t>
       </w:r>
     </w:p>
     <w:p>
@@ -1849,8 +2048,6 @@
           <w:rFonts w:ascii="Georgia" w:hAnsi="Georgia" w:cs="Arial"/>
         </w:rPr>
       </w:pPr>
-      <w:bookmarkStart w:id="0" w:name="_GoBack"/>
-      <w:bookmarkEnd w:id="0"/>
     </w:p>
     <w:p>
       <w:pPr>
@@ -2027,7 +2224,14 @@
         <w:rPr>
           <w:rFonts w:ascii="Georgia" w:hAnsi="Georgia" w:cs="Arial"/>
         </w:rPr>
-        <w:t xml:space="preserve">a lot of </w:t>
+        <w:t xml:space="preserve">a lot </w:t>
+      </w:r>
+      <w:proofErr w:type="gramStart"/>
+      <w:r>
+        <w:rPr>
+          <w:rFonts w:ascii="Georgia" w:hAnsi="Georgia" w:cs="Arial"/>
+        </w:rPr>
+        <w:t xml:space="preserve">of </w:t>
       </w:r>
       <w:r>
         <w:rPr>
@@ -2042,6 +2246,7 @@
         </w:rPr>
         <w:t>redundancy</w:t>
       </w:r>
+      <w:proofErr w:type="gramEnd"/>
       <w:r>
         <w:rPr>
           <w:rFonts w:ascii="Georgia" w:hAnsi="Georgia" w:cs="Arial"/>
@@ -2109,7 +2314,21 @@
         <w:rPr>
           <w:rFonts w:ascii="Georgia" w:hAnsi="Georgia" w:cs="Arial"/>
         </w:rPr>
-        <w:t xml:space="preserve">The diagram below includes a client (host #1) that is being sent a page  from the server (host #12). If host #2 goes down, the packets will not be successfully transported. Similarly, if BOTH host #11 AND the link from #10 to #12 go down, packets will not be transported.  </w:t>
+        <w:t xml:space="preserve">The diagram below includes a client (host #1) that is being sent a </w:t>
+      </w:r>
+      <w:proofErr w:type="gramStart"/>
+      <w:r>
+        <w:rPr>
+          <w:rFonts w:ascii="Georgia" w:hAnsi="Georgia" w:cs="Arial"/>
+        </w:rPr>
+        <w:t>page  from</w:t>
+      </w:r>
+      <w:proofErr w:type="gramEnd"/>
+      <w:r>
+        <w:rPr>
+          <w:rFonts w:ascii="Georgia" w:hAnsi="Georgia" w:cs="Arial"/>
+        </w:rPr>
+        <w:t xml:space="preserve"> the server (host #12). If host #2 goes down, the packets will not be successfully transported. Similarly, if BOTH host #11 AND the link from #10 to #12 go down, packets will not be transported.  </w:t>
       </w:r>
     </w:p>
     <w:p>
@@ -2438,7 +2657,14 @@
         <w:rPr>
           <w:rFonts w:ascii="Georgia" w:hAnsi="Georgia" w:cs="Arial"/>
         </w:rPr>
-        <w:t>exchanges SYN-ACKs with the webserver to open a connection</w:t>
+        <w:t xml:space="preserve">exchanges SYN-ACKs with the webserver to open a </w:t>
+      </w:r>
+      <w:proofErr w:type="gramStart"/>
+      <w:r>
+        <w:rPr>
+          <w:rFonts w:ascii="Georgia" w:hAnsi="Georgia" w:cs="Arial"/>
+        </w:rPr>
+        <w:t>connection</w:t>
       </w:r>
       <w:r>
         <w:rPr>
@@ -2458,6 +2684,7 @@
         </w:rPr>
         <w:t>(</w:t>
       </w:r>
+      <w:proofErr w:type="gramEnd"/>
       <w:r>
         <w:rPr>
           <w:rFonts w:ascii="Georgia" w:hAnsi="Georgia" w:cs="Arial"/>
@@ -3348,11 +3575,20 @@
         </w:rPr>
         <w:t xml:space="preserve">, and the </w:t>
       </w:r>
-      <w:r>
-        <w:rPr>
-          <w:rFonts w:ascii="Georgia" w:hAnsi="Georgia" w:cs="Arial"/>
-        </w:rPr>
-        <w:t xml:space="preserve">the </w:t>
+      <w:proofErr w:type="spellStart"/>
+      <w:proofErr w:type="gramStart"/>
+      <w:r>
+        <w:rPr>
+          <w:rFonts w:ascii="Georgia" w:hAnsi="Georgia" w:cs="Arial"/>
+        </w:rPr>
+        <w:t>the</w:t>
+      </w:r>
+      <w:proofErr w:type="spellEnd"/>
+      <w:r>
+        <w:rPr>
+          <w:rFonts w:ascii="Georgia" w:hAnsi="Georgia" w:cs="Arial"/>
+        </w:rPr>
+        <w:t xml:space="preserve"> </w:t>
       </w:r>
       <w:r>
         <w:rPr>
@@ -3364,7 +3600,14 @@
         <w:rPr>
           <w:rFonts w:ascii="Georgia" w:hAnsi="Georgia" w:cs="Arial"/>
         </w:rPr>
-        <w:t xml:space="preserve">80 </w:t>
+        <w:t>80</w:t>
+      </w:r>
+      <w:proofErr w:type="gramEnd"/>
+      <w:r>
+        <w:rPr>
+          <w:rFonts w:ascii="Georgia" w:hAnsi="Georgia" w:cs="Arial"/>
+        </w:rPr>
+        <w:t xml:space="preserve"> </w:t>
       </w:r>
       <w:r>
         <w:rPr>
@@ -3585,6 +3828,7 @@
               </w:rPr>
               <w:t xml:space="preserve"> </w:t>
             </w:r>
+            <w:proofErr w:type="spellStart"/>
             <w:r>
               <w:rPr>
                 <w:rFonts w:ascii="Georgia" w:hAnsi="Georgia" w:cs="Arial"/>
@@ -3592,6 +3836,7 @@
               </w:rPr>
               <w:t>i</w:t>
             </w:r>
+            <w:proofErr w:type="spellEnd"/>
           </w:p>
           <w:p>
             <w:pPr>
@@ -3603,12 +3848,14 @@
                 <w:color w:val="FF0000"/>
               </w:rPr>
             </w:pPr>
+            <w:proofErr w:type="spellStart"/>
             <w:r>
               <w:rPr>
                 <w:rFonts w:ascii="Georgia" w:hAnsi="Georgia" w:cs="Arial"/>
               </w:rPr>
               <w:t>free.cool.site</w:t>
             </w:r>
+            <w:proofErr w:type="spellEnd"/>
             <w:r>
               <w:rPr>
                 <w:rFonts w:ascii="Georgia" w:hAnsi="Georgia" w:cs="Arial"/>
@@ -4256,7 +4503,39 @@
           <w:rFonts w:ascii="Georgia" w:hAnsi="Georgia" w:cs="Arial"/>
           <w:color w:val="FF0000"/>
         </w:rPr>
-        <w:t>Because of all the different elements (flash images adobe text exc), it is to large to send in 1 packet w/o packet loss</w:t>
+        <w:t xml:space="preserve">Because of all the different elements (flash images adobe text </w:t>
+      </w:r>
+      <w:proofErr w:type="spellStart"/>
+      <w:r>
+        <w:rPr>
+          <w:rFonts w:ascii="Georgia" w:hAnsi="Georgia" w:cs="Arial"/>
+          <w:color w:val="FF0000"/>
+        </w:rPr>
+        <w:t>exc</w:t>
+      </w:r>
+      <w:proofErr w:type="spellEnd"/>
+      <w:r>
+        <w:rPr>
+          <w:rFonts w:ascii="Georgia" w:hAnsi="Georgia" w:cs="Arial"/>
+          <w:color w:val="FF0000"/>
+        </w:rPr>
+        <w:t xml:space="preserve">), it is </w:t>
+      </w:r>
+      <w:proofErr w:type="spellStart"/>
+      <w:r>
+        <w:rPr>
+          <w:rFonts w:ascii="Georgia" w:hAnsi="Georgia" w:cs="Arial"/>
+          <w:color w:val="FF0000"/>
+        </w:rPr>
+        <w:t>to</w:t>
+      </w:r>
+      <w:proofErr w:type="spellEnd"/>
+      <w:r>
+        <w:rPr>
+          <w:rFonts w:ascii="Georgia" w:hAnsi="Georgia" w:cs="Arial"/>
+          <w:color w:val="FF0000"/>
+        </w:rPr>
+        <w:t xml:space="preserve"> large to send in 1 packet w/o packet loss</w:t>
       </w:r>
     </w:p>
     <w:p>
@@ -5483,6 +5762,12 @@
         </w:rPr>
         <w:t>Cookie Name</w:t>
       </w:r>
+      <w:r>
+        <w:rPr>
+          <w:rFonts w:ascii="Georgia" w:hAnsi="Georgia" w:cs="Arial"/>
+        </w:rPr>
+        <w:t xml:space="preserve"> </w:t>
+      </w:r>
     </w:p>
     <w:p>
       <w:pPr>
@@ -5670,10 +5955,10 @@
         <w:tblLook w:val="04A0" w:firstRow="1" w:lastRow="0" w:firstColumn="1" w:lastColumn="0" w:noHBand="0" w:noVBand="1"/>
       </w:tblPr>
       <w:tblGrid>
-        <w:gridCol w:w="2160"/>
-        <w:gridCol w:w="2181"/>
-        <w:gridCol w:w="2116"/>
-        <w:gridCol w:w="2173"/>
+        <w:gridCol w:w="2119"/>
+        <w:gridCol w:w="2284"/>
+        <w:gridCol w:w="2065"/>
+        <w:gridCol w:w="2162"/>
       </w:tblGrid>
       <w:tr>
         <w:tc>
@@ -5768,8 +6053,16 @@
               <w:spacing w:before="0" w:beforeAutospacing="0" w:after="0" w:afterAutospacing="0"/>
               <w:rPr>
                 <w:rFonts w:ascii="Georgia" w:hAnsi="Georgia" w:cs="Arial"/>
+                <w:color w:val="FF0000"/>
               </w:rPr>
             </w:pPr>
+            <w:r>
+              <w:rPr>
+                <w:rFonts w:ascii="Georgia" w:hAnsi="Georgia" w:cs="Arial"/>
+                <w:color w:val="FF0000"/>
+              </w:rPr>
+              <w:t>pi</w:t>
+            </w:r>
           </w:p>
         </w:tc>
         <w:tc>
@@ -5784,6 +6077,20 @@
                 <w:rFonts w:ascii="Georgia" w:hAnsi="Georgia" w:cs="Arial"/>
               </w:rPr>
             </w:pPr>
+            <w:r>
+              <w:rPr>
+                <w:rFonts w:ascii="Georgia" w:hAnsi="Georgia" w:cs="Arial"/>
+                <w:color w:val="FF0000"/>
+              </w:rPr>
+              <w:t>.</w:t>
+            </w:r>
+            <w:r>
+              <w:rPr>
+                <w:rFonts w:ascii="Georgia" w:hAnsi="Georgia" w:cs="Arial"/>
+                <w:color w:val="FF0000"/>
+              </w:rPr>
+              <w:t>pubmatic.com</w:t>
+            </w:r>
           </w:p>
         </w:tc>
         <w:tc>
@@ -5796,8 +6103,16 @@
               <w:spacing w:before="0" w:beforeAutospacing="0" w:after="0" w:afterAutospacing="0"/>
               <w:rPr>
                 <w:rFonts w:ascii="Georgia" w:hAnsi="Georgia" w:cs="Arial"/>
+                <w:color w:val="FF0000"/>
               </w:rPr>
             </w:pPr>
+            <w:r>
+              <w:rPr>
+                <w:rFonts w:ascii="Georgia" w:hAnsi="Georgia" w:cs="Arial"/>
+                <w:color w:val="FF0000"/>
+              </w:rPr>
+              <w:t>9B</w:t>
+            </w:r>
           </w:p>
         </w:tc>
         <w:tc>
@@ -5810,8 +6125,16 @@
               <w:spacing w:before="0" w:beforeAutospacing="0" w:after="0" w:afterAutospacing="0"/>
               <w:rPr>
                 <w:rFonts w:ascii="Georgia" w:hAnsi="Georgia" w:cs="Arial"/>
+                <w:color w:val="FF0000"/>
               </w:rPr>
             </w:pPr>
+            <w:r>
+              <w:rPr>
+                <w:rFonts w:ascii="Georgia" w:hAnsi="Georgia" w:cs="Arial"/>
+                <w:color w:val="FF0000"/>
+              </w:rPr>
+              <w:t>Wed, 04 Feb 2015 13:43:07 GMT</w:t>
+            </w:r>
           </w:p>
         </w:tc>
       </w:tr>
@@ -5842,7 +6165,21 @@
         <w:rPr>
           <w:rFonts w:ascii="Georgia" w:hAnsi="Georgia" w:cs="Arial"/>
         </w:rPr>
-        <w:t>Now search for something on ebay and examine how the number and variety of cookies changes.</w:t>
+        <w:t xml:space="preserve">Now search for something on </w:t>
+      </w:r>
+      <w:proofErr w:type="spellStart"/>
+      <w:r>
+        <w:rPr>
+          <w:rFonts w:ascii="Georgia" w:hAnsi="Georgia" w:cs="Arial"/>
+        </w:rPr>
+        <w:t>ebay</w:t>
+      </w:r>
+      <w:proofErr w:type="spellEnd"/>
+      <w:r>
+        <w:rPr>
+          <w:rFonts w:ascii="Georgia" w:hAnsi="Georgia" w:cs="Arial"/>
+        </w:rPr>
+        <w:t xml:space="preserve"> and examine how the number and variety of cookies changes.</w:t>
       </w:r>
       <w:r>
         <w:rPr>
@@ -5860,7 +6197,21 @@
         <w:rPr>
           <w:rFonts w:ascii="Georgia" w:hAnsi="Georgia" w:cs="Arial"/>
         </w:rPr>
-        <w:t xml:space="preserve"> most if not all of the cookies should have belonged to the ebay domain. To whom do they belong now? List several different domains.</w:t>
+        <w:t xml:space="preserve"> most if not all of the cookies should have belonged to the </w:t>
+      </w:r>
+      <w:proofErr w:type="spellStart"/>
+      <w:r>
+        <w:rPr>
+          <w:rFonts w:ascii="Georgia" w:hAnsi="Georgia" w:cs="Arial"/>
+        </w:rPr>
+        <w:t>ebay</w:t>
+      </w:r>
+      <w:proofErr w:type="spellEnd"/>
+      <w:r>
+        <w:rPr>
+          <w:rFonts w:ascii="Georgia" w:hAnsi="Georgia" w:cs="Arial"/>
+        </w:rPr>
+        <w:t xml:space="preserve"> domain. To whom do they belong now? List several different domains.</w:t>
       </w:r>
     </w:p>
     <w:p>
@@ -5870,8 +6221,23 @@
         <w:ind w:left="810"/>
         <w:rPr>
           <w:rFonts w:ascii="Georgia" w:hAnsi="Georgia" w:cs="Arial"/>
-        </w:rPr>
-      </w:pPr>
+          <w:color w:val="FF0000"/>
+        </w:rPr>
+      </w:pPr>
+      <w:r>
+        <w:rPr>
+          <w:rFonts w:ascii="Georgia" w:hAnsi="Georgia" w:cs="Arial"/>
+          <w:color w:val="FF0000"/>
+        </w:rPr>
+        <w:t>.</w:t>
+      </w:r>
+      <w:r>
+        <w:rPr>
+          <w:rFonts w:ascii="Georgia" w:hAnsi="Georgia" w:cs="Arial"/>
+          <w:color w:val="FF0000"/>
+        </w:rPr>
+        <w:t>pixel.rubiconproject.com</w:t>
+      </w:r>
     </w:p>
     <w:p>
       <w:pPr>
@@ -5880,8 +6246,23 @@
         <w:ind w:left="810"/>
         <w:rPr>
           <w:rFonts w:ascii="Georgia" w:hAnsi="Georgia" w:cs="Arial"/>
-        </w:rPr>
-      </w:pPr>
+          <w:color w:val="FF0000"/>
+        </w:rPr>
+      </w:pPr>
+      <w:r>
+        <w:rPr>
+          <w:rFonts w:ascii="Georgia" w:hAnsi="Georgia" w:cs="Arial"/>
+          <w:color w:val="FF0000"/>
+        </w:rPr>
+        <w:t>.</w:t>
+      </w:r>
+      <w:r>
+        <w:rPr>
+          <w:rFonts w:ascii="Georgia" w:hAnsi="Georgia" w:cs="Arial"/>
+          <w:color w:val="FF0000"/>
+        </w:rPr>
+        <w:t>rfihub.com</w:t>
+      </w:r>
     </w:p>
     <w:p>
       <w:pPr>
@@ -5890,8 +6271,70 @@
         <w:ind w:left="810"/>
         <w:rPr>
           <w:rFonts w:ascii="Georgia" w:hAnsi="Georgia" w:cs="Arial"/>
-        </w:rPr>
-      </w:pPr>
+          <w:color w:val="FF0000"/>
+        </w:rPr>
+      </w:pPr>
+      <w:r>
+        <w:rPr>
+          <w:rFonts w:ascii="Georgia" w:hAnsi="Georgia" w:cs="Arial"/>
+          <w:color w:val="FF0000"/>
+        </w:rPr>
+        <w:t>.turn.com</w:t>
+      </w:r>
+    </w:p>
+    <w:p>
+      <w:pPr>
+        <w:pStyle w:val="NormalWeb"/>
+        <w:spacing w:before="0" w:beforeAutospacing="0" w:after="0" w:afterAutospacing="0"/>
+        <w:ind w:left="810"/>
+        <w:rPr>
+          <w:rFonts w:ascii="Georgia" w:hAnsi="Georgia" w:cs="Arial"/>
+          <w:color w:val="FF0000"/>
+        </w:rPr>
+      </w:pPr>
+      <w:r>
+        <w:rPr>
+          <w:rFonts w:ascii="Georgia" w:hAnsi="Georgia" w:cs="Arial"/>
+          <w:color w:val="FF0000"/>
+        </w:rPr>
+        <w:t>.w55c.net</w:t>
+      </w:r>
+    </w:p>
+    <w:p>
+      <w:pPr>
+        <w:pStyle w:val="NormalWeb"/>
+        <w:spacing w:before="0" w:beforeAutospacing="0" w:after="0" w:afterAutospacing="0"/>
+        <w:ind w:left="810"/>
+        <w:rPr>
+          <w:rFonts w:ascii="Georgia" w:hAnsi="Georgia" w:cs="Arial"/>
+          <w:color w:val="FF0000"/>
+        </w:rPr>
+      </w:pPr>
+      <w:r>
+        <w:rPr>
+          <w:rFonts w:ascii="Georgia" w:hAnsi="Georgia" w:cs="Arial"/>
+          <w:color w:val="FF0000"/>
+        </w:rPr>
+        <w:t>.adnxs.com</w:t>
+      </w:r>
+    </w:p>
+    <w:p>
+      <w:pPr>
+        <w:pStyle w:val="NormalWeb"/>
+        <w:spacing w:before="0" w:beforeAutospacing="0" w:after="0" w:afterAutospacing="0"/>
+        <w:ind w:left="810"/>
+        <w:rPr>
+          <w:rFonts w:ascii="Georgia" w:hAnsi="Georgia" w:cs="Arial"/>
+          <w:color w:val="FF0000"/>
+        </w:rPr>
+      </w:pPr>
+      <w:r>
+        <w:rPr>
+          <w:rFonts w:ascii="Georgia" w:hAnsi="Georgia" w:cs="Arial"/>
+          <w:color w:val="FF0000"/>
+        </w:rPr>
+        <w:t>.rubiconproject.com</w:t>
+      </w:r>
     </w:p>
     <w:p>
       <w:pPr>
@@ -5941,7 +6384,21 @@
         <w:rPr>
           <w:rFonts w:ascii="Georgia" w:hAnsi="Georgia" w:cs="Arial"/>
         </w:rPr>
-        <w:t xml:space="preserve">Use the Internet to find out more about the domains that are accessing your cookies when you searched for something on ebay. Who </w:t>
+        <w:t xml:space="preserve">Use the Internet to find out more about the domains that are accessing your cookies when you searched for something on </w:t>
+      </w:r>
+      <w:proofErr w:type="spellStart"/>
+      <w:r>
+        <w:rPr>
+          <w:rFonts w:ascii="Georgia" w:hAnsi="Georgia" w:cs="Arial"/>
+        </w:rPr>
+        <w:t>ebay</w:t>
+      </w:r>
+      <w:proofErr w:type="spellEnd"/>
+      <w:r>
+        <w:rPr>
+          <w:rFonts w:ascii="Georgia" w:hAnsi="Georgia" w:cs="Arial"/>
+        </w:rPr>
+        <w:t xml:space="preserve">. Who </w:t>
       </w:r>
       <w:r>
         <w:rPr>
@@ -5978,6 +6435,93 @@
           <w:rFonts w:ascii="Georgia" w:hAnsi="Georgia" w:cs="Arial"/>
         </w:rPr>
         <w:t>.</w:t>
+      </w:r>
+    </w:p>
+    <w:p>
+      <w:pPr>
+        <w:pStyle w:val="NormalWeb"/>
+        <w:spacing w:before="0" w:beforeAutospacing="0" w:after="0" w:afterAutospacing="0"/>
+        <w:ind w:left="810"/>
+        <w:rPr>
+          <w:rFonts w:ascii="Georgia" w:hAnsi="Georgia" w:cs="Arial"/>
+          <w:color w:val="FF0000"/>
+        </w:rPr>
+      </w:pPr>
+      <w:proofErr w:type="gramStart"/>
+      <w:r>
+        <w:rPr>
+          <w:rFonts w:ascii="Georgia" w:hAnsi="Georgia" w:cs="Arial"/>
+          <w:color w:val="FF0000"/>
+        </w:rPr>
+        <w:t>turn.com</w:t>
+      </w:r>
+      <w:proofErr w:type="gramEnd"/>
+      <w:r>
+        <w:rPr>
+          <w:rFonts w:ascii="Georgia" w:hAnsi="Georgia" w:cs="Arial"/>
+          <w:color w:val="FF0000"/>
+        </w:rPr>
+        <w:t xml:space="preserve"> is a site about </w:t>
+      </w:r>
+      <w:proofErr w:type="spellStart"/>
+      <w:r>
+        <w:rPr>
+          <w:rFonts w:ascii="Georgia" w:hAnsi="Georgia" w:cs="Arial"/>
+          <w:color w:val="FF0000"/>
+        </w:rPr>
+        <w:t>advertsing</w:t>
+      </w:r>
+      <w:proofErr w:type="spellEnd"/>
+      <w:r>
+        <w:rPr>
+          <w:rFonts w:ascii="Georgia" w:hAnsi="Georgia" w:cs="Arial"/>
+          <w:color w:val="FF0000"/>
+        </w:rPr>
+        <w:t xml:space="preserve"> in digital media and provides servi</w:t>
+      </w:r>
+      <w:r>
+        <w:rPr>
+          <w:rFonts w:ascii="Georgia" w:hAnsi="Georgia" w:cs="Arial"/>
+          <w:color w:val="FF0000"/>
+        </w:rPr>
+        <w:t xml:space="preserve">ces of such and has </w:t>
+      </w:r>
+      <w:proofErr w:type="spellStart"/>
+      <w:r>
+        <w:rPr>
+          <w:rFonts w:ascii="Georgia" w:hAnsi="Georgia" w:cs="Arial"/>
+          <w:color w:val="FF0000"/>
+        </w:rPr>
+        <w:t>fetures</w:t>
+      </w:r>
+      <w:proofErr w:type="spellEnd"/>
+      <w:r>
+        <w:rPr>
+          <w:rFonts w:ascii="Georgia" w:hAnsi="Georgia" w:cs="Arial"/>
+          <w:color w:val="FF0000"/>
+        </w:rPr>
+        <w:t xml:space="preserve"> of</w:t>
+      </w:r>
+      <w:r>
+        <w:rPr>
+          <w:rFonts w:ascii="Georgia" w:hAnsi="Georgia" w:cs="Arial"/>
+          <w:color w:val="FF0000"/>
+        </w:rPr>
+        <w:t xml:space="preserve"> tracking efficiency of advertising</w:t>
+      </w:r>
+      <w:r>
+        <w:rPr>
+          <w:rFonts w:ascii="Georgia" w:hAnsi="Georgia" w:cs="Arial"/>
+          <w:color w:val="FF0000"/>
+        </w:rPr>
+        <w:t xml:space="preserve"> and providing </w:t>
+      </w:r>
+      <w:r>
+        <w:rPr>
+          <w:rFonts w:ascii="Georgia" w:hAnsi="Georgia"/>
+          <w:color w:val="FF0000"/>
+        </w:rPr>
+        <w:t>analytics.</w:t>
       </w:r>
     </w:p>
     <w:p>
@@ -6023,7 +6567,23 @@
           <w:rFonts w:ascii="Georgia" w:hAnsi="Georgia" w:cs="Arial"/>
           <w:b/>
         </w:rPr>
-        <w:t>What Web Pages are Made Of</w:t>
+        <w:t xml:space="preserve">What Web Pages are </w:t>
+      </w:r>
+      <w:proofErr w:type="gramStart"/>
+      <w:r>
+        <w:rPr>
+          <w:rFonts w:ascii="Georgia" w:hAnsi="Georgia" w:cs="Arial"/>
+          <w:b/>
+        </w:rPr>
+        <w:t>Made</w:t>
+      </w:r>
+      <w:proofErr w:type="gramEnd"/>
+      <w:r>
+        <w:rPr>
+          <w:rFonts w:ascii="Georgia" w:hAnsi="Georgia" w:cs="Arial"/>
+          <w:b/>
+        </w:rPr>
+        <w:t xml:space="preserve"> Of</w:t>
       </w:r>
     </w:p>
     <w:p>
@@ -6119,7 +6679,21 @@
         <w:rPr>
           <w:rFonts w:ascii="Georgia" w:hAnsi="Georgia" w:cs="Arial"/>
         </w:rPr>
-        <w:t xml:space="preserve">learn a more about these langauges </w:t>
+        <w:t xml:space="preserve">learn a more about these </w:t>
+      </w:r>
+      <w:proofErr w:type="spellStart"/>
+      <w:r>
+        <w:rPr>
+          <w:rFonts w:ascii="Georgia" w:hAnsi="Georgia" w:cs="Arial"/>
+        </w:rPr>
+        <w:t>langauges</w:t>
+      </w:r>
+      <w:proofErr w:type="spellEnd"/>
+      <w:r>
+        <w:rPr>
+          <w:rFonts w:ascii="Georgia" w:hAnsi="Georgia" w:cs="Arial"/>
+        </w:rPr>
+        <w:t xml:space="preserve"> </w:t>
       </w:r>
       <w:r>
         <w:rPr>
@@ -6170,6 +6744,7 @@
         <w:ind w:left="810"/>
         <w:rPr>
           <w:rFonts w:ascii="Georgia" w:hAnsi="Georgia" w:cs="Arial"/>
+          <w:color w:val="FF0000"/>
         </w:rPr>
       </w:pPr>
       <w:r>
@@ -6331,6 +6906,13 @@
           <w:rFonts w:ascii="Georgia" w:hAnsi="Georgia" w:cs="Arial"/>
         </w:rPr>
         <w:t xml:space="preserve"> How many lines do you find that contain this word?</w:t>
+      </w:r>
+      <w:r>
+        <w:rPr>
+          <w:rFonts w:ascii="Georgia" w:hAnsi="Georgia" w:cs="Arial"/>
+          <w:color w:val="FF0000"/>
+        </w:rPr>
+        <w:t xml:space="preserve"> There are 30 results but they are all in 2 lines that have this word</w:t>
       </w:r>
     </w:p>
     <w:p>
@@ -6427,14 +7009,6 @@
     </w:p>
     <w:p>
       <w:pPr>
-        <w:jc w:val="center"/>
-        <w:rPr>
-          <w:rFonts w:ascii="Georgia" w:hAnsi="Georgia" w:cs="Arial"/>
-        </w:rPr>
-      </w:pPr>
-    </w:p>
-    <w:p>
-      <w:pPr>
         <w:rPr>
           <w:rFonts w:ascii="Georgia" w:hAnsi="Georgia" w:cs="Arial"/>
         </w:rPr>
@@ -6533,7 +7107,21 @@
             <w:rStyle w:val="Hyperlink"/>
             <w:rFonts w:ascii="Georgia" w:hAnsi="Georgia" w:cs="Arial"/>
           </w:rPr>
-          <w:t>http://www.youtube.com/watch?v=jK7IPbnmvVU</w:t>
+          <w:t>http://www.youtube.com</w:t>
+        </w:r>
+        <w:r>
+          <w:rPr>
+            <w:rStyle w:val="Hyperlink"/>
+            <w:rFonts w:ascii="Georgia" w:hAnsi="Georgia" w:cs="Arial"/>
+          </w:rPr>
+          <w:t>/</w:t>
+        </w:r>
+        <w:r>
+          <w:rPr>
+            <w:rStyle w:val="Hyperlink"/>
+            <w:rFonts w:ascii="Georgia" w:hAnsi="Georgia" w:cs="Arial"/>
+          </w:rPr>
+          <w:t>watch?v=jK7IPbnmvVU</w:t>
         </w:r>
       </w:hyperlink>
     </w:p>
@@ -6542,8 +7130,41 @@
         <w:ind w:left="720"/>
         <w:rPr>
           <w:rFonts w:ascii="Georgia" w:hAnsi="Georgia" w:cs="Arial"/>
-        </w:rPr>
-      </w:pPr>
+          <w:color w:val="FF0000"/>
+        </w:rPr>
+      </w:pPr>
+      <w:proofErr w:type="gramStart"/>
+      <w:r>
+        <w:rPr>
+          <w:rFonts w:ascii="Georgia" w:hAnsi="Georgia" w:cs="Arial"/>
+          <w:color w:val="FF0000"/>
+        </w:rPr>
+        <w:t>if</w:t>
+      </w:r>
+      <w:proofErr w:type="gramEnd"/>
+      <w:r>
+        <w:rPr>
+          <w:rFonts w:ascii="Georgia" w:hAnsi="Georgia" w:cs="Arial"/>
+          <w:color w:val="FF0000"/>
+        </w:rPr>
+        <w:t xml:space="preserve"> a meta tag </w:t>
+      </w:r>
+      <w:proofErr w:type="spellStart"/>
+      <w:r>
+        <w:rPr>
+          <w:rFonts w:ascii="Georgia" w:hAnsi="Georgia" w:cs="Arial"/>
+          <w:color w:val="FF0000"/>
+        </w:rPr>
+        <w:t>conatins</w:t>
+      </w:r>
+      <w:proofErr w:type="spellEnd"/>
+      <w:r>
+        <w:rPr>
+          <w:rFonts w:ascii="Georgia" w:hAnsi="Georgia" w:cs="Arial"/>
+          <w:color w:val="FF0000"/>
+        </w:rPr>
+        <w:t xml:space="preserve"> some other sites name or other meta data that they don’t want used, then google could get sued for using it, even in searching. </w:t>
+      </w:r>
     </w:p>
     <w:p>
       <w:pPr>
@@ -6568,19 +7189,47 @@
         <w:rPr>
           <w:rFonts w:ascii="Georgia" w:hAnsi="Georgia" w:cs="Arial"/>
         </w:rPr>
-        <w:t>Navigate to your favorite web page and use Firebug to examine it. Did you find any unexpected third-party cookies</w:t>
-      </w:r>
-      <w:r>
-        <w:rPr>
-          <w:rFonts w:ascii="Georgia" w:hAnsi="Georgia" w:cs="Arial"/>
-        </w:rPr>
-        <w:t xml:space="preserve">. If so, </w:t>
-      </w:r>
-      <w:r>
-        <w:rPr>
-          <w:rFonts w:ascii="Georgia" w:hAnsi="Georgia" w:cs="Arial"/>
-        </w:rPr>
-        <w:t xml:space="preserve"> for what domains? </w:t>
+        <w:t xml:space="preserve">Navigate to your favorite web page and use Firebug to examine it. Did you find any unexpected third-party </w:t>
+      </w:r>
+      <w:proofErr w:type="gramStart"/>
+      <w:r>
+        <w:rPr>
+          <w:rFonts w:ascii="Georgia" w:hAnsi="Georgia" w:cs="Arial"/>
+        </w:rPr>
+        <w:t>cookies</w:t>
+      </w:r>
+      <w:r>
+        <w:rPr>
+          <w:rFonts w:ascii="Georgia" w:hAnsi="Georgia" w:cs="Arial"/>
+        </w:rPr>
+        <w:t>.</w:t>
+      </w:r>
+      <w:proofErr w:type="gramEnd"/>
+      <w:r>
+        <w:rPr>
+          <w:rFonts w:ascii="Georgia" w:hAnsi="Georgia" w:cs="Arial"/>
+        </w:rPr>
+        <w:t xml:space="preserve"> If so</w:t>
+      </w:r>
+      <w:proofErr w:type="gramStart"/>
+      <w:r>
+        <w:rPr>
+          <w:rFonts w:ascii="Georgia" w:hAnsi="Georgia" w:cs="Arial"/>
+        </w:rPr>
+        <w:t xml:space="preserve">, </w:t>
+      </w:r>
+      <w:r>
+        <w:rPr>
+          <w:rFonts w:ascii="Georgia" w:hAnsi="Georgia" w:cs="Arial"/>
+        </w:rPr>
+        <w:t xml:space="preserve"> for</w:t>
+      </w:r>
+      <w:proofErr w:type="gramEnd"/>
+      <w:r>
+        <w:rPr>
+          <w:rFonts w:ascii="Georgia" w:hAnsi="Georgia" w:cs="Arial"/>
+        </w:rPr>
+        <w:t xml:space="preserve"> what domains? </w:t>
       </w:r>
     </w:p>
     <w:p>
@@ -6589,8 +7238,16 @@
         <w:ind w:left="810"/>
         <w:rPr>
           <w:rFonts w:ascii="Georgia" w:hAnsi="Georgia" w:cs="Arial"/>
-        </w:rPr>
-      </w:pPr>
+          <w:color w:val="FF0000"/>
+        </w:rPr>
+      </w:pPr>
+      <w:r>
+        <w:rPr>
+          <w:rFonts w:ascii="Georgia" w:hAnsi="Georgia" w:cs="Arial"/>
+          <w:color w:val="FF0000"/>
+        </w:rPr>
+        <w:t>.serving.sys.com</w:t>
+      </w:r>
     </w:p>
     <w:p>
       <w:pPr>
@@ -6598,8 +7255,16 @@
         <w:ind w:left="810"/>
         <w:rPr>
           <w:rFonts w:ascii="Georgia" w:hAnsi="Georgia" w:cs="Arial"/>
-        </w:rPr>
-      </w:pPr>
+          <w:color w:val="FF0000"/>
+        </w:rPr>
+      </w:pPr>
+      <w:r>
+        <w:rPr>
+          <w:rFonts w:ascii="Georgia" w:hAnsi="Georgia" w:cs="Arial"/>
+          <w:color w:val="FF0000"/>
+        </w:rPr>
+        <w:t>.bs.serving.sys.com</w:t>
+      </w:r>
     </w:p>
     <w:p>
       <w:pPr>
@@ -6616,6 +7281,7 @@
         <w:rPr>
           <w:rFonts w:ascii="Georgia" w:hAnsi="Georgia" w:cs="Arial"/>
         </w:rPr>
+        <w:lastRenderedPageBreak/>
         <w:t>What</w:t>
       </w:r>
       <w:r>
@@ -6643,8 +7309,52 @@
         <w:ind w:left="810"/>
         <w:rPr>
           <w:rFonts w:ascii="Georgia" w:hAnsi="Georgia" w:cs="Arial"/>
-        </w:rPr>
-      </w:pPr>
+          <w:color w:val="FF0000"/>
+        </w:rPr>
+      </w:pPr>
+      <w:proofErr w:type="spellStart"/>
+      <w:r>
+        <w:rPr>
+          <w:rFonts w:ascii="Georgia" w:hAnsi="Georgia" w:cs="Arial"/>
+          <w:color w:val="FF0000"/>
+        </w:rPr>
+        <w:t>Meta</w:t>
+      </w:r>
+      <w:proofErr w:type="spellEnd"/>
+      <w:r>
+        <w:rPr>
+          <w:rFonts w:ascii="Georgia" w:hAnsi="Georgia" w:cs="Arial"/>
+          <w:color w:val="FF0000"/>
+        </w:rPr>
+        <w:t xml:space="preserve"> containers=”app” name=“</w:t>
+      </w:r>
+      <w:proofErr w:type="spellStart"/>
+      <w:r>
+        <w:rPr>
+          <w:rFonts w:ascii="Georgia" w:hAnsi="Georgia" w:cs="Arial"/>
+          <w:color w:val="FF0000"/>
+        </w:rPr>
+        <w:t>twitter</w:t>
+      </w:r>
+      <w:proofErr w:type="gramStart"/>
+      <w:r>
+        <w:rPr>
+          <w:rFonts w:ascii="Georgia" w:hAnsi="Georgia" w:cs="Arial"/>
+          <w:color w:val="FF0000"/>
+        </w:rPr>
+        <w:t>:card</w:t>
+      </w:r>
+      <w:proofErr w:type="spellEnd"/>
+      <w:proofErr w:type="gramEnd"/>
+      <w:r>
+        <w:rPr>
+          <w:rFonts w:ascii="Georgia" w:hAnsi="Georgia" w:cs="Arial"/>
+          <w:color w:val="FF0000"/>
+        </w:rPr>
+        <w:t>”</w:t>
+      </w:r>
+      <w:bookmarkStart w:id="0" w:name="_GoBack"/>
+      <w:bookmarkEnd w:id="0"/>
     </w:p>
     <w:p>
       <w:pPr>
@@ -6686,8 +7396,21 @@
         <w:rPr>
           <w:rFonts w:ascii="Georgia" w:hAnsi="Georgia" w:cs="Arial"/>
         </w:rPr>
-        <w:lastRenderedPageBreak/>
-        <w:t xml:space="preserve">We will now use Firebug to revisit the question of accessibility for your website. One important design concern when developing a website is the ability of text-to-speech readers to process images. To this end, img tags in HTML have an “alt” property which </w:t>
+        <w:t xml:space="preserve">We will now use Firebug to revisit the question of accessibility for your website. One important design concern when developing a website is the ability of text-to-speech readers to process images. To this end, </w:t>
+      </w:r>
+      <w:proofErr w:type="spellStart"/>
+      <w:r>
+        <w:rPr>
+          <w:rFonts w:ascii="Georgia" w:hAnsi="Georgia" w:cs="Arial"/>
+        </w:rPr>
+        <w:t>img</w:t>
+      </w:r>
+      <w:proofErr w:type="spellEnd"/>
+      <w:r>
+        <w:rPr>
+          <w:rFonts w:ascii="Georgia" w:hAnsi="Georgia" w:cs="Arial"/>
+        </w:rPr>
+        <w:t xml:space="preserve"> tags in HTML have an “alt” property which </w:t>
       </w:r>
       <w:r>
         <w:rPr>
@@ -6699,7 +7422,21 @@
         <w:rPr>
           <w:rFonts w:ascii="Georgia" w:hAnsi="Georgia" w:cs="Arial"/>
         </w:rPr>
-        <w:t xml:space="preserve"> be used to provide alternate text to be displayed in the event that the image cannot be loaded or the user cannot see the image. On your favorite webpage (or another if yours has no images), mouse over parts of the HTML until an image appears highlighted in the browser as shown below. This should help you expand the code necessary to find the img tag and check to see if it has alternate text. What site did you visit and what was the alternate text on the image if any? Was it sufficient to give a good idea of what the image that was placed there was to someone who could not see it?</w:t>
+        <w:t xml:space="preserve"> be used to provide alternate text to be displayed in the event that the image cannot be loaded or the user cannot see the image. On your favorite webpage (or another if yours has no images), mouse over parts of the HTML until an image appears highlighted in the browser as shown below. This should help you expand the code necessary to find the </w:t>
+      </w:r>
+      <w:proofErr w:type="spellStart"/>
+      <w:r>
+        <w:rPr>
+          <w:rFonts w:ascii="Georgia" w:hAnsi="Georgia" w:cs="Arial"/>
+        </w:rPr>
+        <w:t>img</w:t>
+      </w:r>
+      <w:proofErr w:type="spellEnd"/>
+      <w:r>
+        <w:rPr>
+          <w:rFonts w:ascii="Georgia" w:hAnsi="Georgia" w:cs="Arial"/>
+        </w:rPr>
+        <w:t xml:space="preserve"> tag and check to see if it has alternate text. What site did you visit and what was the alternate text on the image if any? Was it sufficient to give a good idea of what the image that was placed there was to someone who could not see it?</w:t>
       </w:r>
     </w:p>
     <w:p>
@@ -7316,7 +8053,21 @@
         <w:rPr>
           <w:rFonts w:ascii="Georgia" w:hAnsi="Georgia" w:cs="Arial"/>
         </w:rPr>
-        <w:t xml:space="preserve">or spiders, autonomous softbots that examine the pages on the web by passing from link to link, aggregating all of the information that they discover into a massive database called a </w:t>
+        <w:t xml:space="preserve">or spiders, autonomous </w:t>
+      </w:r>
+      <w:proofErr w:type="spellStart"/>
+      <w:r>
+        <w:rPr>
+          <w:rFonts w:ascii="Georgia" w:hAnsi="Georgia" w:cs="Arial"/>
+        </w:rPr>
+        <w:t>softbots</w:t>
+      </w:r>
+      <w:proofErr w:type="spellEnd"/>
+      <w:r>
+        <w:rPr>
+          <w:rFonts w:ascii="Georgia" w:hAnsi="Georgia" w:cs="Arial"/>
+        </w:rPr>
+        <w:t xml:space="preserve"> that examine the pages on the web by passing from link to link, aggregating all of the information that they discover into a massive database called a </w:t>
       </w:r>
       <w:r>
         <w:rPr>
@@ -7405,7 +8156,14 @@
         <w:rPr>
           <w:rFonts w:ascii="Georgia" w:hAnsi="Georgia" w:cs="Arial"/>
         </w:rPr>
-        <w:t xml:space="preserve"> to answer the question “What role do algorithms play in determining search results?”</w:t>
+        <w:t xml:space="preserve"> to answer the question “What role do algorithms play in determining search results?</w:t>
+      </w:r>
+      <w:proofErr w:type="gramStart"/>
+      <w:r>
+        <w:rPr>
+          <w:rFonts w:ascii="Georgia" w:hAnsi="Georgia" w:cs="Arial"/>
+        </w:rPr>
+        <w:t>”</w:t>
       </w:r>
       <w:r>
         <w:rPr>
@@ -7413,6 +8171,7 @@
         </w:rPr>
         <w:t>.</w:t>
       </w:r>
+      <w:proofErr w:type="gramEnd"/>
     </w:p>
     <w:p>
       <w:pPr>
@@ -7447,6 +8206,7 @@
         <w:rPr>
           <w:rFonts w:ascii="Georgia" w:hAnsi="Georgia" w:cs="Arial"/>
         </w:rPr>
+        <w:lastRenderedPageBreak/>
         <w:t xml:space="preserve">After watching the following video, </w:t>
       </w:r>
       <w:r>
@@ -7498,7 +8258,6 @@
         <w:rPr>
           <w:rFonts w:ascii="Georgia" w:hAnsi="Georgia" w:cs="Arial"/>
         </w:rPr>
-        <w:lastRenderedPageBreak/>
         <w:t xml:space="preserve">Even today one of the most important skills you can learn is how to effectively format your search queries. Higher quality queries get you better results in less time, leaving you more time for everything else. They help you conduct research, find images or videos, </w:t>
       </w:r>
       <w:r>
@@ -7664,7 +8423,21 @@
         <w:rPr>
           <w:rFonts w:ascii="Georgia" w:hAnsi="Georgia" w:cs="Arial"/>
         </w:rPr>
-        <w:t>ow can you get results that contain only .ppt compatible documents?</w:t>
+        <w:t>ow can you get results that contain only .</w:t>
+      </w:r>
+      <w:proofErr w:type="spellStart"/>
+      <w:r>
+        <w:rPr>
+          <w:rFonts w:ascii="Georgia" w:hAnsi="Georgia" w:cs="Arial"/>
+        </w:rPr>
+        <w:t>ppt</w:t>
+      </w:r>
+      <w:proofErr w:type="spellEnd"/>
+      <w:r>
+        <w:rPr>
+          <w:rFonts w:ascii="Georgia" w:hAnsi="Georgia" w:cs="Arial"/>
+        </w:rPr>
+        <w:t xml:space="preserve"> compatible documents?</w:t>
       </w:r>
     </w:p>
     <w:p>
@@ -8121,7 +8894,6 @@
         <w:rPr>
           <w:rFonts w:ascii="Georgia" w:hAnsi="Georgia" w:cs="Arial"/>
         </w:rPr>
-        <w:lastRenderedPageBreak/>
         <w:t>Google is certainly a popular search engine though by no means the only one. In y</w:t>
       </w:r>
       <w:r>
@@ -8959,6 +9731,7 @@
         <w:rPr>
           <w:rFonts w:ascii="Georgia" w:hAnsi="Georgia" w:cs="Arial"/>
         </w:rPr>
+        <w:lastRenderedPageBreak/>
         <w:t>For one final search engine comparison</w:t>
       </w:r>
       <w:r>
@@ -8971,14 +9744,24 @@
         <w:rPr>
           <w:rFonts w:ascii="Georgia" w:hAnsi="Georgia" w:cs="Arial"/>
         </w:rPr>
-        <w:t xml:space="preserve"> you will compare the image results for a query including just the word “democracy” on google.com vs. google.com/hk</w:t>
-      </w:r>
+        <w:t xml:space="preserve"> you will compare the image results for a query including just the word “democracy” on google.com vs. google.com/</w:t>
+      </w:r>
+      <w:proofErr w:type="spellStart"/>
+      <w:proofErr w:type="gramStart"/>
+      <w:r>
+        <w:rPr>
+          <w:rFonts w:ascii="Georgia" w:hAnsi="Georgia" w:cs="Arial"/>
+        </w:rPr>
+        <w:t>hk</w:t>
+      </w:r>
+      <w:proofErr w:type="spellEnd"/>
       <w:r>
         <w:rPr>
           <w:rFonts w:ascii="Georgia" w:hAnsi="Georgia" w:cs="Arial"/>
         </w:rPr>
         <w:t xml:space="preserve"> .</w:t>
       </w:r>
+      <w:proofErr w:type="gramEnd"/>
       <w:r>
         <w:rPr>
           <w:rFonts w:ascii="Georgia" w:hAnsi="Georgia" w:cs="Arial"/>
@@ -9517,13 +10300,27 @@
         <w:rPr>
           <w:rFonts w:ascii="Georgia" w:hAnsi="Georgia"/>
         </w:rPr>
-        <w:t>How can crow</w:t>
-      </w:r>
+        <w:t xml:space="preserve">How can </w:t>
+      </w:r>
+      <w:proofErr w:type="spellStart"/>
       <w:r>
         <w:rPr>
           <w:rFonts w:ascii="Georgia" w:hAnsi="Georgia"/>
         </w:rPr>
-        <w:t xml:space="preserve">dsourced data about </w:t>
+        <w:t>crow</w:t>
+      </w:r>
+      <w:r>
+        <w:rPr>
+          <w:rFonts w:ascii="Georgia" w:hAnsi="Georgia"/>
+        </w:rPr>
+        <w:t>dsourced</w:t>
+      </w:r>
+      <w:proofErr w:type="spellEnd"/>
+      <w:r>
+        <w:rPr>
+          <w:rFonts w:ascii="Georgia" w:hAnsi="Georgia"/>
+        </w:rPr>
+        <w:t xml:space="preserve"> data about </w:t>
       </w:r>
       <w:r>
         <w:rPr>
@@ -9946,7 +10743,7 @@
         <w:rFonts w:ascii="Georgia" w:hAnsi="Georgia"/>
         <w:noProof/>
       </w:rPr>
-      <w:t>4</w:t>
+      <w:t>14</w:t>
     </w:r>
     <w:r>
       <w:rPr>
@@ -15891,7 +16688,7 @@
 </file>
 
 <file path=customXml/itemProps1.xml><?xml version="1.0" encoding="utf-8"?>
-<ds:datastoreItem xmlns:ds="http://schemas.openxmlformats.org/officeDocument/2006/customXml" ds:itemID="{F3032094-4A83-440C-BD76-CB2AAD41665D}">
+<ds:datastoreItem xmlns:ds="http://schemas.openxmlformats.org/officeDocument/2006/customXml" ds:itemID="{7A7E9BF5-55B5-4E52-B532-A2FA2F2E36D9}">
   <ds:schemaRefs>
     <ds:schemaRef ds:uri="http://schemas.openxmlformats.org/officeDocument/2006/bibliography"/>
   </ds:schemaRefs>

</xml_diff>